<commit_message>
cambios en visual studio
Signed-off-by: lorenaquint <lorenaquint@gmail.com>
</commit_message>
<xml_diff>
--- a/VisualStudioCode1618618.docx
+++ b/VisualStudioCode1618618.docx
@@ -1845,10 +1845,87 @@
         </w:drawing>
       </w:r>
     </w:p>
-    <w:p>
+    <w:p/>
+    <w:p/>
+    <w:p>
+      <w:proofErr w:type="spellStart"/>
+      <w:r>
+        <w:t>git</w:t>
+      </w:r>
+      <w:proofErr w:type="spellEnd"/>
+      <w:r>
+        <w:t xml:space="preserve"> </w:t>
+      </w:r>
+      <w:proofErr w:type="spellStart"/>
+      <w:r>
+        <w:t>remote</w:t>
+      </w:r>
+      <w:proofErr w:type="spellEnd"/>
+      <w:r>
+        <w:t xml:space="preserve"> </w:t>
+      </w:r>
+      <w:proofErr w:type="spellStart"/>
+      <w:r>
+        <w:t>add</w:t>
+      </w:r>
+      <w:proofErr w:type="spellEnd"/>
+      <w:r>
+        <w:t xml:space="preserve"> </w:t>
+      </w:r>
+      <w:proofErr w:type="spellStart"/>
+      <w:r>
+        <w:t>origin</w:t>
+      </w:r>
+      <w:proofErr w:type="spellEnd"/>
+      <w:r>
+        <w:t xml:space="preserve"> https://github.com/lorenaquint/EmpJs.git</w:t>
+      </w:r>
+    </w:p>
+    <w:p>
+      <w:proofErr w:type="spellStart"/>
+      <w:r>
+        <w:t>Lorenas-MacBook-Pro:JAVASCRIPT</w:t>
+      </w:r>
+      <w:proofErr w:type="spellEnd"/>
+      <w:r>
+        <w:t xml:space="preserve"> </w:t>
+      </w:r>
+      <w:proofErr w:type="spellStart"/>
+      <w:r>
+        <w:t>lorenaquintero</w:t>
+      </w:r>
+      <w:proofErr w:type="spellEnd"/>
+      <w:r>
+        <w:t xml:space="preserve">$ </w:t>
+      </w:r>
+      <w:proofErr w:type="spellStart"/>
+      <w:r>
+        <w:t>git</w:t>
+      </w:r>
+      <w:proofErr w:type="spellEnd"/>
+      <w:r>
+        <w:t xml:space="preserve"> </w:t>
+      </w:r>
+      <w:proofErr w:type="spellStart"/>
+      <w:r>
+        <w:t>push</w:t>
+      </w:r>
+      <w:proofErr w:type="spellEnd"/>
+      <w:r>
+        <w:t xml:space="preserve"> -u </w:t>
+      </w:r>
+      <w:proofErr w:type="spellStart"/>
+      <w:r>
+        <w:t>origin</w:t>
+      </w:r>
+      <w:proofErr w:type="spellEnd"/>
+      <w:r>
+        <w:t xml:space="preserve"> master</w:t>
+      </w:r>
       <w:bookmarkStart w:id="0" w:name="_GoBack"/>
       <w:bookmarkEnd w:id="0"/>
     </w:p>
+    <w:p/>
     <w:sectPr>
       <w:pgSz w:w="12240" w:h="15840"/>
       <w:pgMar w:top="1440" w:right="1440" w:bottom="1440" w:left="1440" w:header="708" w:footer="708" w:gutter="0"/>

</xml_diff>